<commit_message>
menambahkan deskripsi fix uas proyek
</commit_message>
<xml_diff>
--- a/src/main/resources/Deskripsi_ProyekUAS_JAVA.docx
+++ b/src/main/resources/Deskripsi_ProyekUAS_JAVA.docx
@@ -427,6 +427,7 @@
       <w:pPr>
         <w:pStyle w:val="4"/>
         <w:numPr>
+          <w:ilvl w:val="0"/>
           <w:numId w:val="0"/>
         </w:numPr>
         <w:spacing w:before="1"/>
@@ -436,294 +437,20 @@
           <w:lang w:val="en-US"/>
         </w:rPr>
       </w:pPr>
-    </w:p>
-    <w:p>
-      <w:pPr>
-        <w:pStyle w:val="4"/>
-        <w:numPr>
-          <w:numId w:val="0"/>
-        </w:numPr>
-        <w:spacing w:before="1"/>
-        <w:ind w:leftChars="0" w:right="139" w:rightChars="0"/>
-        <w:rPr>
-          <w:rFonts w:hint="default"/>
-          <w:lang w:val="en-US"/>
-        </w:rPr>
-      </w:pPr>
-    </w:p>
-    <w:p>
-      <w:pPr>
-        <w:pStyle w:val="4"/>
-        <w:numPr>
-          <w:numId w:val="0"/>
-        </w:numPr>
-        <w:spacing w:before="1"/>
-        <w:ind w:leftChars="0" w:right="139" w:rightChars="0"/>
-        <w:rPr>
-          <w:rFonts w:hint="default"/>
-          <w:lang w:val="en-US"/>
-        </w:rPr>
-      </w:pPr>
-    </w:p>
-    <w:p>
-      <w:pPr>
-        <w:pStyle w:val="4"/>
-        <w:numPr>
-          <w:numId w:val="0"/>
-        </w:numPr>
-        <w:spacing w:before="1"/>
-        <w:ind w:leftChars="0" w:right="139" w:rightChars="0"/>
-        <w:rPr>
-          <w:rFonts w:hint="default"/>
-          <w:lang w:val="en-US"/>
-        </w:rPr>
-      </w:pPr>
-    </w:p>
-    <w:p>
-      <w:pPr>
-        <w:pStyle w:val="4"/>
-        <w:numPr>
-          <w:numId w:val="0"/>
-        </w:numPr>
-        <w:spacing w:before="1"/>
-        <w:ind w:leftChars="0" w:right="139" w:rightChars="0"/>
-        <w:rPr>
-          <w:rFonts w:hint="default"/>
-          <w:lang w:val="en-US"/>
-        </w:rPr>
-      </w:pPr>
-    </w:p>
-    <w:p>
-      <w:pPr>
-        <w:pStyle w:val="4"/>
-        <w:numPr>
-          <w:numId w:val="0"/>
-        </w:numPr>
-        <w:spacing w:before="1"/>
-        <w:ind w:leftChars="0" w:right="139" w:rightChars="0"/>
-        <w:rPr>
-          <w:rFonts w:hint="default"/>
-          <w:lang w:val="en-US"/>
-        </w:rPr>
-      </w:pPr>
-    </w:p>
-    <w:p>
-      <w:pPr>
-        <w:pStyle w:val="4"/>
-        <w:numPr>
-          <w:numId w:val="0"/>
-        </w:numPr>
-        <w:spacing w:before="1"/>
-        <w:ind w:leftChars="0" w:right="139" w:rightChars="0"/>
-        <w:rPr>
-          <w:rFonts w:hint="default"/>
-          <w:lang w:val="en-US"/>
-        </w:rPr>
-      </w:pPr>
-    </w:p>
-    <w:p>
-      <w:pPr>
-        <w:pStyle w:val="4"/>
-        <w:numPr>
-          <w:numId w:val="0"/>
-        </w:numPr>
-        <w:spacing w:before="1"/>
-        <w:ind w:leftChars="0" w:right="139" w:rightChars="0"/>
-        <w:rPr>
-          <w:rFonts w:hint="default"/>
-          <w:lang w:val="en-US"/>
-        </w:rPr>
-      </w:pPr>
-    </w:p>
-    <w:p>
-      <w:pPr>
-        <w:pStyle w:val="4"/>
-        <w:numPr>
-          <w:numId w:val="0"/>
-        </w:numPr>
-        <w:spacing w:before="1"/>
-        <w:ind w:leftChars="0" w:right="139" w:rightChars="0"/>
-        <w:rPr>
-          <w:rFonts w:hint="default"/>
-          <w:lang w:val="en-US"/>
-        </w:rPr>
-      </w:pPr>
-    </w:p>
-    <w:p>
-      <w:pPr>
-        <w:pStyle w:val="4"/>
-        <w:numPr>
-          <w:numId w:val="0"/>
-        </w:numPr>
-        <w:spacing w:before="1"/>
-        <w:ind w:leftChars="0" w:right="139" w:rightChars="0"/>
-        <w:rPr>
-          <w:rFonts w:hint="default"/>
-          <w:lang w:val="en-US"/>
-        </w:rPr>
-      </w:pPr>
-    </w:p>
-    <w:p>
-      <w:pPr>
-        <w:pStyle w:val="4"/>
-        <w:numPr>
-          <w:numId w:val="0"/>
-        </w:numPr>
-        <w:spacing w:before="1"/>
-        <w:ind w:leftChars="0" w:right="139" w:rightChars="0"/>
-        <w:rPr>
-          <w:rFonts w:hint="default"/>
-          <w:lang w:val="en-US"/>
-        </w:rPr>
-      </w:pPr>
-    </w:p>
-    <w:p>
-      <w:pPr>
-        <w:pStyle w:val="4"/>
-        <w:numPr>
-          <w:numId w:val="0"/>
-        </w:numPr>
-        <w:spacing w:before="1"/>
-        <w:ind w:leftChars="0" w:right="139" w:rightChars="0"/>
-        <w:rPr>
-          <w:rFonts w:hint="default"/>
-          <w:lang w:val="en-US"/>
-        </w:rPr>
-      </w:pPr>
-    </w:p>
-    <w:p>
-      <w:pPr>
-        <w:pStyle w:val="4"/>
-        <w:numPr>
-          <w:numId w:val="0"/>
-        </w:numPr>
-        <w:spacing w:before="1"/>
-        <w:ind w:leftChars="0" w:right="139" w:rightChars="0"/>
-        <w:rPr>
-          <w:rFonts w:hint="default"/>
-          <w:lang w:val="en-US"/>
-        </w:rPr>
-      </w:pPr>
-    </w:p>
-    <w:p>
-      <w:pPr>
-        <w:pStyle w:val="4"/>
-        <w:numPr>
-          <w:numId w:val="0"/>
-        </w:numPr>
-        <w:spacing w:before="1"/>
-        <w:ind w:leftChars="0" w:right="139" w:rightChars="0"/>
-        <w:rPr>
-          <w:rFonts w:hint="default"/>
-          <w:lang w:val="en-US"/>
-        </w:rPr>
-      </w:pPr>
-    </w:p>
-    <w:p>
-      <w:pPr>
-        <w:pStyle w:val="4"/>
-        <w:numPr>
-          <w:numId w:val="0"/>
-        </w:numPr>
-        <w:spacing w:before="1"/>
-        <w:ind w:leftChars="0" w:right="139" w:rightChars="0"/>
-        <w:rPr>
-          <w:rFonts w:hint="default"/>
-          <w:lang w:val="en-US"/>
-        </w:rPr>
-      </w:pPr>
-    </w:p>
-    <w:p>
-      <w:pPr>
-        <w:pStyle w:val="4"/>
-        <w:numPr>
-          <w:numId w:val="0"/>
-        </w:numPr>
-        <w:spacing w:before="1"/>
-        <w:ind w:leftChars="0" w:right="139" w:rightChars="0"/>
-        <w:rPr>
-          <w:rFonts w:hint="default"/>
-          <w:lang w:val="en-US"/>
-        </w:rPr>
-      </w:pPr>
-    </w:p>
-    <w:p>
-      <w:pPr>
-        <w:pStyle w:val="4"/>
-        <w:numPr>
-          <w:numId w:val="0"/>
-        </w:numPr>
-        <w:spacing w:before="1"/>
-        <w:ind w:leftChars="0" w:right="139" w:rightChars="0"/>
-        <w:rPr>
-          <w:rFonts w:hint="default"/>
-          <w:lang w:val="en-US"/>
-        </w:rPr>
-      </w:pPr>
-    </w:p>
-    <w:p>
-      <w:pPr>
-        <w:pStyle w:val="4"/>
-        <w:numPr>
-          <w:numId w:val="0"/>
-        </w:numPr>
-        <w:spacing w:before="1"/>
-        <w:ind w:leftChars="0" w:right="139" w:rightChars="0"/>
-        <w:rPr>
-          <w:rFonts w:hint="default"/>
-          <w:lang w:val="en-US"/>
-        </w:rPr>
-      </w:pPr>
-    </w:p>
-    <w:p>
-      <w:pPr>
-        <w:pStyle w:val="4"/>
-        <w:numPr>
-          <w:numId w:val="0"/>
-        </w:numPr>
-        <w:spacing w:before="1"/>
-        <w:ind w:leftChars="0" w:right="139" w:rightChars="0"/>
-        <w:rPr>
-          <w:rFonts w:hint="default"/>
-          <w:lang w:val="en-US"/>
-        </w:rPr>
-      </w:pPr>
-    </w:p>
-    <w:p>
-      <w:pPr>
-        <w:pStyle w:val="4"/>
-        <w:numPr>
-          <w:ilvl w:val="0"/>
-          <w:numId w:val="2"/>
-        </w:numPr>
-        <w:spacing w:before="1"/>
-        <w:ind w:left="425" w:leftChars="0" w:right="139" w:rightChars="0" w:hanging="425" w:firstLineChars="0"/>
-        <w:rPr>
-          <w:rFonts w:hint="default"/>
-          <w:lang w:val="en-US"/>
-        </w:rPr>
-      </w:pPr>
+      <w:bookmarkStart w:id="0" w:name="_GoBack"/>
       <w:r>
         <w:drawing>
-          <wp:anchor distT="0" distB="0" distL="114300" distR="114300" simplePos="0" relativeHeight="251659264" behindDoc="1" locked="0" layoutInCell="1" allowOverlap="1">
+          <wp:anchor distT="0" distB="0" distL="114300" distR="114300" simplePos="0" relativeHeight="251659264" behindDoc="0" locked="0" layoutInCell="1" allowOverlap="1">
             <wp:simplePos x="0" y="0"/>
             <wp:positionH relativeFrom="column">
-              <wp:posOffset>158750</wp:posOffset>
+              <wp:posOffset>321310</wp:posOffset>
             </wp:positionH>
             <wp:positionV relativeFrom="paragraph">
-              <wp:posOffset>38735</wp:posOffset>
+              <wp:posOffset>29845</wp:posOffset>
             </wp:positionV>
             <wp:extent cx="4387850" cy="2824480"/>
             <wp:effectExtent l="0" t="0" r="0" b="0"/>
-            <wp:wrapTight wrapText="bothSides">
-              <wp:wrapPolygon>
-                <wp:start x="0" y="0"/>
-                <wp:lineTo x="0" y="21445"/>
-                <wp:lineTo x="21531" y="21445"/>
-                <wp:lineTo x="21531" y="0"/>
-                <wp:lineTo x="0" y="0"/>
-              </wp:wrapPolygon>
-            </wp:wrapTight>
+            <wp:wrapTopAndBottom/>
             <wp:docPr id="1" name="Picture 1"/>
             <wp:cNvGraphicFramePr>
               <a:graphicFrameLocks xmlns:a="http://schemas.openxmlformats.org/drawingml/2006/main" noChangeAspect="1"/>
@@ -763,6 +490,22 @@
           </wp:anchor>
         </w:drawing>
       </w:r>
+      <w:bookmarkEnd w:id="0"/>
+    </w:p>
+    <w:p>
+      <w:pPr>
+        <w:pStyle w:val="4"/>
+        <w:numPr>
+          <w:ilvl w:val="0"/>
+          <w:numId w:val="2"/>
+        </w:numPr>
+        <w:spacing w:before="1"/>
+        <w:ind w:left="425" w:leftChars="0" w:right="139" w:rightChars="0" w:hanging="425" w:firstLineChars="0"/>
+        <w:rPr>
+          <w:rFonts w:hint="default"/>
+          <w:lang w:val="en-US"/>
+        </w:rPr>
+      </w:pPr>
       <w:r>
         <w:rPr>
           <w:rFonts w:hint="default"/>
@@ -819,6 +562,7 @@
       <w:pPr>
         <w:pStyle w:val="4"/>
         <w:numPr>
+          <w:ilvl w:val="0"/>
           <w:numId w:val="0"/>
         </w:numPr>
         <w:spacing w:before="1"/>
@@ -840,6 +584,7 @@
       <w:pPr>
         <w:pStyle w:val="4"/>
         <w:numPr>
+          <w:ilvl w:val="0"/>
           <w:numId w:val="0"/>
         </w:numPr>
         <w:spacing w:before="1"/>
@@ -883,6 +628,7 @@
       <w:pPr>
         <w:pStyle w:val="4"/>
         <w:numPr>
+          <w:ilvl w:val="0"/>
           <w:numId w:val="0"/>
         </w:numPr>
         <w:spacing w:before="1"/>
@@ -904,6 +650,7 @@
       <w:pPr>
         <w:pStyle w:val="4"/>
         <w:numPr>
+          <w:ilvl w:val="0"/>
           <w:numId w:val="0"/>
         </w:numPr>
         <w:spacing w:before="1"/>
@@ -919,6 +666,12 @@
           <w:lang w:val="en-US"/>
         </w:rPr>
         <w:tab/>
+      </w:r>
+      <w:r>
+        <w:rPr>
+          <w:rFonts w:hint="default"/>
+          <w:lang w:val="en-US"/>
+        </w:rPr>
         <w:t xml:space="preserve">   Password   = user123</w:t>
       </w:r>
     </w:p>
@@ -926,6 +679,7 @@
       <w:pPr>
         <w:pStyle w:val="4"/>
         <w:numPr>
+          <w:ilvl w:val="0"/>
           <w:numId w:val="0"/>
         </w:numPr>
         <w:spacing w:before="1"/>
@@ -940,6 +694,7 @@
       <w:pPr>
         <w:pStyle w:val="4"/>
         <w:numPr>
+          <w:ilvl w:val="0"/>
           <w:numId w:val="0"/>
         </w:numPr>
         <w:spacing w:before="1"/>
@@ -962,6 +717,7 @@
       <w:pPr>
         <w:pStyle w:val="4"/>
         <w:numPr>
+          <w:ilvl w:val="0"/>
           <w:numId w:val="0"/>
         </w:numPr>
         <w:spacing w:before="1"/>
@@ -1028,6 +784,7 @@
       <w:pPr>
         <w:pStyle w:val="4"/>
         <w:numPr>
+          <w:ilvl w:val="0"/>
           <w:numId w:val="0"/>
         </w:numPr>
         <w:spacing w:before="1"/>
@@ -1043,6 +800,7 @@
       <w:pPr>
         <w:pStyle w:val="4"/>
         <w:numPr>
+          <w:ilvl w:val="0"/>
           <w:numId w:val="0"/>
         </w:numPr>
         <w:spacing w:before="1"/>
@@ -1058,6 +816,7 @@
       <w:pPr>
         <w:pStyle w:val="4"/>
         <w:numPr>
+          <w:ilvl w:val="0"/>
           <w:numId w:val="0"/>
         </w:numPr>
         <w:spacing w:before="1"/>
@@ -1073,6 +832,7 @@
       <w:pPr>
         <w:pStyle w:val="4"/>
         <w:numPr>
+          <w:ilvl w:val="0"/>
           <w:numId w:val="0"/>
         </w:numPr>
         <w:spacing w:before="1"/>
@@ -1088,6 +848,7 @@
       <w:pPr>
         <w:pStyle w:val="4"/>
         <w:numPr>
+          <w:ilvl w:val="0"/>
           <w:numId w:val="0"/>
         </w:numPr>
         <w:spacing w:before="1"/>
@@ -1103,6 +864,7 @@
       <w:pPr>
         <w:pStyle w:val="4"/>
         <w:numPr>
+          <w:ilvl w:val="0"/>
           <w:numId w:val="0"/>
         </w:numPr>
         <w:spacing w:before="1"/>
@@ -1118,6 +880,7 @@
       <w:pPr>
         <w:pStyle w:val="4"/>
         <w:numPr>
+          <w:ilvl w:val="0"/>
           <w:numId w:val="0"/>
         </w:numPr>
         <w:spacing w:before="1"/>
@@ -1133,6 +896,7 @@
       <w:pPr>
         <w:pStyle w:val="4"/>
         <w:numPr>
+          <w:ilvl w:val="0"/>
           <w:numId w:val="0"/>
         </w:numPr>
         <w:spacing w:before="1"/>
@@ -1148,6 +912,7 @@
       <w:pPr>
         <w:pStyle w:val="4"/>
         <w:numPr>
+          <w:ilvl w:val="0"/>
           <w:numId w:val="0"/>
         </w:numPr>
         <w:spacing w:before="1"/>
@@ -1163,6 +928,7 @@
       <w:pPr>
         <w:pStyle w:val="4"/>
         <w:numPr>
+          <w:ilvl w:val="0"/>
           <w:numId w:val="0"/>
         </w:numPr>
         <w:spacing w:before="1"/>
@@ -1178,6 +944,7 @@
       <w:pPr>
         <w:pStyle w:val="4"/>
         <w:numPr>
+          <w:ilvl w:val="0"/>
           <w:numId w:val="0"/>
         </w:numPr>
         <w:spacing w:before="1"/>
@@ -1193,6 +960,7 @@
       <w:pPr>
         <w:pStyle w:val="4"/>
         <w:numPr>
+          <w:ilvl w:val="0"/>
           <w:numId w:val="0"/>
         </w:numPr>
         <w:spacing w:before="1"/>
@@ -1208,6 +976,7 @@
       <w:pPr>
         <w:pStyle w:val="4"/>
         <w:numPr>
+          <w:ilvl w:val="0"/>
           <w:numId w:val="0"/>
         </w:numPr>
         <w:spacing w:before="1"/>
@@ -1417,6 +1186,7 @@
       <w:pPr>
         <w:pStyle w:val="4"/>
         <w:numPr>
+          <w:ilvl w:val="0"/>
           <w:numId w:val="0"/>
         </w:numPr>
         <w:spacing w:before="1"/>
@@ -1483,6 +1253,7 @@
       <w:pPr>
         <w:pStyle w:val="4"/>
         <w:numPr>
+          <w:ilvl w:val="0"/>
           <w:numId w:val="0"/>
         </w:numPr>
         <w:spacing w:before="1"/>
@@ -1498,6 +1269,7 @@
       <w:pPr>
         <w:pStyle w:val="4"/>
         <w:numPr>
+          <w:ilvl w:val="0"/>
           <w:numId w:val="0"/>
         </w:numPr>
         <w:spacing w:before="1"/>
@@ -1513,6 +1285,7 @@
       <w:pPr>
         <w:pStyle w:val="4"/>
         <w:numPr>
+          <w:ilvl w:val="0"/>
           <w:numId w:val="0"/>
         </w:numPr>
         <w:spacing w:before="1"/>
@@ -1528,6 +1301,7 @@
       <w:pPr>
         <w:pStyle w:val="4"/>
         <w:numPr>
+          <w:ilvl w:val="0"/>
           <w:numId w:val="0"/>
         </w:numPr>
         <w:spacing w:before="1"/>
@@ -1543,6 +1317,7 @@
       <w:pPr>
         <w:pStyle w:val="4"/>
         <w:numPr>
+          <w:ilvl w:val="0"/>
           <w:numId w:val="0"/>
         </w:numPr>
         <w:spacing w:before="1"/>
@@ -1558,6 +1333,7 @@
       <w:pPr>
         <w:pStyle w:val="4"/>
         <w:numPr>
+          <w:ilvl w:val="0"/>
           <w:numId w:val="0"/>
         </w:numPr>
         <w:spacing w:before="1"/>
@@ -1670,6 +1446,7 @@
       <w:pPr>
         <w:pStyle w:val="4"/>
         <w:numPr>
+          <w:ilvl w:val="0"/>
           <w:numId w:val="0"/>
         </w:numPr>
         <w:spacing w:before="1"/>
@@ -1685,6 +1462,7 @@
       <w:pPr>
         <w:pStyle w:val="4"/>
         <w:numPr>
+          <w:ilvl w:val="0"/>
           <w:numId w:val="0"/>
         </w:numPr>
         <w:spacing w:before="1"/>
@@ -1809,6 +1587,7 @@
       <w:pPr>
         <w:pStyle w:val="4"/>
         <w:numPr>
+          <w:ilvl w:val="0"/>
           <w:numId w:val="0"/>
         </w:numPr>
         <w:spacing w:before="1"/>
@@ -1870,6 +1649,7 @@
       <w:pPr>
         <w:pStyle w:val="4"/>
         <w:numPr>
+          <w:ilvl w:val="0"/>
           <w:numId w:val="0"/>
         </w:numPr>
         <w:spacing w:before="1"/>
@@ -1936,6 +1716,7 @@
       <w:pPr>
         <w:pStyle w:val="4"/>
         <w:numPr>
+          <w:ilvl w:val="0"/>
           <w:numId w:val="0"/>
         </w:numPr>
         <w:spacing w:before="1"/>
@@ -1953,8 +1734,6 @@
         </w:rPr>
         <w:t>User hanya bisa melihat jadwal film saja tidak bisa CRUD.</w:t>
       </w:r>
-      <w:bookmarkStart w:id="0" w:name="_GoBack"/>
-      <w:bookmarkEnd w:id="0"/>
     </w:p>
     <w:sectPr>
       <w:type w:val="continuous"/>

</xml_diff>